<commit_message>
Revisions for Class 18
</commit_message>
<xml_diff>
--- a/class18w.docx
+++ b/class18w.docx
@@ -5293,7 +5293,7 @@
         </w:numPr>
       </w:pPr>
       <w:r>
-        <w:t xml:space="preserve">Total SS = 1303 + 280 + 133 + 34979 = 36696</w:t>
+        <w:t xml:space="preserve">Total SS = 1303 + 280 + 133 + 34979 = 36695</w:t>
       </w:r>
     </w:p>
     <w:p>
@@ -5305,7 +5305,7 @@
         </w:numPr>
       </w:pPr>
       <w:r>
-        <w:t xml:space="preserve">% explained = (1303 + 280 + 133) / 36696 = 0.047, or 4.7%</w:t>
+        <w:t xml:space="preserve">% explained = (1303 + 280 + 133) / 36695 = 0.047, or 4.7%</w:t>
       </w:r>
     </w:p>
     <w:p>
@@ -5518,13 +5518,13 @@
       </w:r>
     </w:p>
     <w:bookmarkEnd w:id="56"/>
-    <w:bookmarkStart w:id="57" w:name="compare-peformance-of-our-two-models"/>
+    <w:bookmarkStart w:id="57" w:name="compare-performance-of-our-two-models"/>
     <w:p>
       <w:pPr>
         <w:pStyle w:val="Heading2"/>
       </w:pPr>
       <w:r>
-        <w:t xml:space="preserve">Compare peformance of our two models?</w:t>
+        <w:t xml:space="preserve">Compare performance of our two models?</w:t>
       </w:r>
     </w:p>
     <w:p>
@@ -10625,7 +10625,7 @@
         <w:rPr>
           <w:rStyle w:val="VerbatimChar"/>
         </w:rPr>
-        <w:t xml:space="preserve">  crayon_1.5.3        curl_5.2.3          data.table_1.16.2  </w:t>
+        <w:t xml:space="preserve">  crayon_1.5.3        curl_6.0.0          data.table_1.16.2  </w:t>
       </w:r>
       <w:r>
         <w:br/>
@@ -10679,7 +10679,7 @@
         <w:rPr>
           <w:rStyle w:val="VerbatimChar"/>
         </w:rPr>
-        <w:t xml:space="preserve">  fontawesome_0.5.2   forcats_1.0.0       fs_1.6.4           </w:t>
+        <w:t xml:space="preserve">  fontawesome_0.5.2   forcats_1.0.0       fs_1.6.5           </w:t>
       </w:r>
       <w:r>
         <w:br/>
@@ -10751,7 +10751,7 @@
         <w:rPr>
           <w:rStyle w:val="VerbatimChar"/>
         </w:rPr>
-        <w:t xml:space="preserve">  jsonlite_1.8.9      knitr_1.48          labeling_0.4.3     </w:t>
+        <w:t xml:space="preserve">  jsonlite_1.8.9      knitr_1.49          labeling_0.4.3     </w:t>
       </w:r>
       <w:r>
         <w:br/>
@@ -10832,7 +10832,7 @@
         <w:rPr>
           <w:rStyle w:val="VerbatimChar"/>
         </w:rPr>
-        <w:t xml:space="preserve">  processx_3.8.4      progress_1.2.3      ps_1.8.0           </w:t>
+        <w:t xml:space="preserve">  processx_3.8.4      progress_1.2.3      ps_1.8.1           </w:t>
       </w:r>
       <w:r>
         <w:br/>
@@ -10850,7 +10850,7 @@
         <w:rPr>
           <w:rStyle w:val="VerbatimChar"/>
         </w:rPr>
-        <w:t xml:space="preserve">  rappdirs_0.3.3      RColorBrewer_1.1.3  Rcpp_1.0.13        </w:t>
+        <w:t xml:space="preserve">  rappdirs_0.3.3      RColorBrewer_1.1.3  Rcpp_1.0.13-1      </w:t>
       </w:r>
       <w:r>
         <w:br/>
@@ -10877,7 +10877,7 @@
         <w:rPr>
           <w:rStyle w:val="VerbatimChar"/>
         </w:rPr>
-        <w:t xml:space="preserve">  rlang_1.1.4         rmarkdown_2.28      rstudioapi_0.17.1  </w:t>
+        <w:t xml:space="preserve">  rlang_1.1.4         rmarkdown_2.29      rstudioapi_0.17.1  </w:t>
       </w:r>
       <w:r>
         <w:br/>
@@ -10949,7 +10949,7 @@
         <w:rPr>
           <w:rStyle w:val="VerbatimChar"/>
         </w:rPr>
-        <w:t xml:space="preserve">  tinytex_0.53        tools_4.4.1         tzdb_0.4.0         </w:t>
+        <w:t xml:space="preserve">  tinytex_0.54        tools_4.4.1         tzdb_0.4.0         </w:t>
       </w:r>
       <w:r>
         <w:br/>

</xml_diff>